<commit_message>
added something to design doc
</commit_message>
<xml_diff>
--- a/Docs/design document.docx
+++ b/Docs/design document.docx
@@ -1,6 +1,6 @@
 
 <file path=word/document.xml><?xml version="1.0" encoding="utf-8"?>
-<w:document xmlns:wpc="http://schemas.microsoft.com/office/word/2010/wordprocessingCanvas" xmlns:mc="http://schemas.openxmlformats.org/markup-compatibility/2006" xmlns:o="urn:schemas-microsoft-com:office:office" xmlns:r="http://schemas.openxmlformats.org/officeDocument/2006/relationships" xmlns:m="http://schemas.openxmlformats.org/officeDocument/2006/math" xmlns:v="urn:schemas-microsoft-com:vml" xmlns:wp14="http://schemas.microsoft.com/office/word/2010/wordprocessingDrawing" xmlns:wp="http://schemas.openxmlformats.org/drawingml/2006/wordprocessingDrawing" xmlns:w10="urn:schemas-microsoft-com:office:word" xmlns:w="http://schemas.openxmlformats.org/wordprocessingml/2006/main" xmlns:w14="http://schemas.microsoft.com/office/word/2010/wordml" xmlns:w15="http://schemas.microsoft.com/office/word/2012/wordml" xmlns:wpg="http://schemas.microsoft.com/office/word/2010/wordprocessingGroup" xmlns:wpi="http://schemas.microsoft.com/office/word/2010/wordprocessingInk" xmlns:wne="http://schemas.microsoft.com/office/word/2006/wordml" xmlns:wps="http://schemas.microsoft.com/office/word/2010/wordprocessingShape" mc:Ignorable="w14 w15 wp14">
+<w:document xmlns:wpc="http://schemas.microsoft.com/office/word/2010/wordprocessingCanvas" xmlns:cx="http://schemas.microsoft.com/office/drawing/2014/chartex" xmlns:mc="http://schemas.openxmlformats.org/markup-compatibility/2006" xmlns:o="urn:schemas-microsoft-com:office:office" xmlns:r="http://schemas.openxmlformats.org/officeDocument/2006/relationships" xmlns:m="http://schemas.openxmlformats.org/officeDocument/2006/math" xmlns:v="urn:schemas-microsoft-com:vml" xmlns:wp14="http://schemas.microsoft.com/office/word/2010/wordprocessingDrawing" xmlns:wp="http://schemas.openxmlformats.org/drawingml/2006/wordprocessingDrawing" xmlns:w10="urn:schemas-microsoft-com:office:word" xmlns:w="http://schemas.openxmlformats.org/wordprocessingml/2006/main" xmlns:w14="http://schemas.microsoft.com/office/word/2010/wordml" xmlns:w15="http://schemas.microsoft.com/office/word/2012/wordml" xmlns:w16se="http://schemas.microsoft.com/office/word/2015/wordml/symex" xmlns:wpg="http://schemas.microsoft.com/office/word/2010/wordprocessingGroup" xmlns:wpi="http://schemas.microsoft.com/office/word/2010/wordprocessingInk" xmlns:wne="http://schemas.microsoft.com/office/word/2006/wordml" xmlns:wps="http://schemas.microsoft.com/office/word/2010/wordprocessingShape" mc:Ignorable="w14 w15 w16se wp14">
   <w:body>
     <w:sdt>
       <w:sdtPr>
@@ -552,18 +552,88 @@
     <w:p>
       <w:pPr>
         <w:rPr>
+          <w:rFonts w:ascii="Arial" w:hAnsi="Arial" w:cs="Arial"/>
+          <w:sz w:val="24"/>
+          <w:szCs w:val="24"/>
+        </w:rPr>
+      </w:pPr>
+      <w:r>
+        <w:rPr>
+          <w:rFonts w:ascii="Arial" w:hAnsi="Arial" w:cs="Arial"/>
+          <w:sz w:val="24"/>
+          <w:szCs w:val="24"/>
+        </w:rPr>
+        <w:t>P</w:t>
+      </w:r>
+      <w:r>
+        <w:rPr>
           <w:rFonts w:ascii="Arial" w:hAnsi="Arial" w:cs="Arial" w:hint="eastAsia"/>
           <w:sz w:val="24"/>
           <w:szCs w:val="24"/>
         </w:rPr>
-      </w:pPr>
-      <w:r>
-        <w:rPr>
-          <w:rFonts w:ascii="Arial" w:hAnsi="Arial" w:cs="Arial"/>
-          <w:sz w:val="24"/>
-          <w:szCs w:val="24"/>
-        </w:rPr>
-        <w:t>P</w:t>
+        <w:t xml:space="preserve">layers </w:t>
+      </w:r>
+      <w:r>
+        <w:rPr>
+          <w:rFonts w:ascii="Arial" w:hAnsi="Arial" w:cs="Arial"/>
+          <w:sz w:val="24"/>
+          <w:szCs w:val="24"/>
+        </w:rPr>
+        <w:t>control characters to kick the bomb.</w:t>
+      </w:r>
+      <w:r>
+        <w:rPr>
+          <w:rFonts w:ascii="Arial" w:hAnsi="Arial" w:cs="Arial"/>
+          <w:sz w:val="24"/>
+          <w:szCs w:val="24"/>
+        </w:rPr>
+        <w:t xml:space="preserve"> After the bomb being </w:t>
+      </w:r>
+      <w:r>
+        <w:rPr>
+          <w:rFonts w:ascii="Arial" w:hAnsi="Arial" w:cs="Arial"/>
+          <w:sz w:val="24"/>
+          <w:szCs w:val="24"/>
+        </w:rPr>
+        <w:t>instantiate</w:t>
+      </w:r>
+      <w:r>
+        <w:rPr>
+          <w:rFonts w:ascii="Arial" w:hAnsi="Arial" w:cs="Arial"/>
+          <w:sz w:val="24"/>
+          <w:szCs w:val="24"/>
+        </w:rPr>
+        <w:t>d for several seconds, it will explode. When it explodes, player who stays closest to the bomb will receive most damage. When there is only one player left, the game ends.</w:t>
+      </w:r>
+    </w:p>
+    <w:p>
+      <w:pPr>
+        <w:pStyle w:val="Heading2"/>
+      </w:pPr>
+      <w:bookmarkStart w:id="1" w:name="_Toc486447404"/>
+      <w:r>
+        <w:rPr>
+          <w:rFonts w:hint="eastAsia"/>
+        </w:rPr>
+        <w:t>Characters</w:t>
+      </w:r>
+      <w:bookmarkEnd w:id="1"/>
+    </w:p>
+    <w:p>
+      <w:pPr>
+        <w:rPr>
+          <w:rFonts w:ascii="Arial" w:hAnsi="Arial" w:cs="Arial"/>
+          <w:sz w:val="24"/>
+          <w:szCs w:val="24"/>
+        </w:rPr>
+      </w:pPr>
+      <w:r>
+        <w:rPr>
+          <w:rFonts w:ascii="Arial" w:hAnsi="Arial" w:cs="Arial"/>
+          <w:sz w:val="24"/>
+          <w:szCs w:val="24"/>
+        </w:rPr>
+        <w:t>Appearance</w:t>
       </w:r>
       <w:r>
         <w:rPr>
@@ -571,69 +641,61 @@
           <w:sz w:val="24"/>
           <w:szCs w:val="24"/>
         </w:rPr>
-        <w:t xml:space="preserve">layers </w:t>
-      </w:r>
-      <w:r>
-        <w:rPr>
-          <w:rFonts w:ascii="Arial" w:hAnsi="Arial" w:cs="Arial"/>
-          <w:sz w:val="24"/>
-          <w:szCs w:val="24"/>
-        </w:rPr>
-        <w:t>control characters to kick the bomb.</w:t>
-      </w:r>
-      <w:r>
-        <w:rPr>
-          <w:rFonts w:ascii="Arial" w:hAnsi="Arial" w:cs="Arial"/>
-          <w:sz w:val="24"/>
-          <w:szCs w:val="24"/>
-        </w:rPr>
-        <w:t xml:space="preserve"> After the bomb being </w:t>
-      </w:r>
-      <w:r>
-        <w:rPr>
-          <w:rFonts w:ascii="Arial" w:hAnsi="Arial" w:cs="Arial"/>
-          <w:sz w:val="24"/>
-          <w:szCs w:val="24"/>
-        </w:rPr>
-        <w:t>instantiate</w:t>
-      </w:r>
-      <w:r>
-        <w:rPr>
-          <w:rFonts w:ascii="Arial" w:hAnsi="Arial" w:cs="Arial"/>
-          <w:sz w:val="24"/>
-          <w:szCs w:val="24"/>
-        </w:rPr>
-        <w:t>d for several seconds, it will explode. When it explodes, player who stays closest to the bomb will receive most damage. When there is only one player left, the game ends.</w:t>
-      </w:r>
-    </w:p>
-    <w:p>
-      <w:pPr>
-        <w:pStyle w:val="Heading2"/>
-      </w:pPr>
-      <w:bookmarkStart w:id="1" w:name="_Toc486447404"/>
-      <w:r>
-        <w:rPr>
-          <w:rFonts w:hint="eastAsia"/>
-        </w:rPr>
-        <w:t>Characters</w:t>
-      </w:r>
-      <w:bookmarkEnd w:id="1"/>
-    </w:p>
-    <w:p>
-      <w:pPr>
-        <w:rPr>
-          <w:rFonts w:ascii="Arial" w:hAnsi="Arial" w:cs="Arial"/>
-          <w:sz w:val="24"/>
-          <w:szCs w:val="24"/>
-        </w:rPr>
-      </w:pPr>
-      <w:r>
-        <w:rPr>
-          <w:rFonts w:ascii="Arial" w:hAnsi="Arial" w:cs="Arial"/>
-          <w:sz w:val="24"/>
-          <w:szCs w:val="24"/>
-        </w:rPr>
-        <w:t>Appearance</w:t>
+        <w:t>:</w:t>
+      </w:r>
+      <w:r>
+        <w:rPr>
+          <w:rFonts w:ascii="Arial" w:hAnsi="Arial" w:cs="Arial"/>
+          <w:sz w:val="24"/>
+          <w:szCs w:val="24"/>
+        </w:rPr>
+        <w:t xml:space="preserve"> Capsule with legs.</w:t>
+      </w:r>
+    </w:p>
+    <w:p>
+      <w:pPr>
+        <w:rPr>
+          <w:rFonts w:ascii="Arial" w:hAnsi="Arial" w:cs="Arial"/>
+          <w:b/>
+          <w:sz w:val="24"/>
+          <w:szCs w:val="24"/>
+        </w:rPr>
+      </w:pPr>
+    </w:p>
+    <w:p>
+      <w:pPr>
+        <w:rPr>
+          <w:rFonts w:ascii="Arial" w:hAnsi="Arial" w:cs="Arial"/>
+          <w:b/>
+          <w:sz w:val="24"/>
+          <w:szCs w:val="24"/>
+        </w:rPr>
+      </w:pPr>
+      <w:r>
+        <w:rPr>
+          <w:rFonts w:ascii="Arial" w:hAnsi="Arial" w:cs="Arial"/>
+          <w:b/>
+          <w:sz w:val="24"/>
+          <w:szCs w:val="24"/>
+        </w:rPr>
+        <w:t>Movement:</w:t>
+      </w:r>
+    </w:p>
+    <w:p>
+      <w:pPr>
+        <w:rPr>
+          <w:rFonts w:ascii="Arial" w:hAnsi="Arial" w:cs="Arial"/>
+          <w:sz w:val="24"/>
+          <w:szCs w:val="24"/>
+        </w:rPr>
+      </w:pPr>
+      <w:r>
+        <w:rPr>
+          <w:rFonts w:ascii="Arial" w:hAnsi="Arial" w:cs="Arial"/>
+          <w:sz w:val="24"/>
+          <w:szCs w:val="24"/>
+        </w:rPr>
+        <w:t>U</w:t>
       </w:r>
       <w:r>
         <w:rPr>
@@ -641,16 +703,65 @@
           <w:sz w:val="24"/>
           <w:szCs w:val="24"/>
         </w:rPr>
-        <w:t>:</w:t>
-      </w:r>
-      <w:r>
-        <w:rPr>
-          <w:rFonts w:ascii="Arial" w:hAnsi="Arial" w:cs="Arial"/>
-          <w:sz w:val="24"/>
-          <w:szCs w:val="24"/>
-        </w:rPr>
-        <w:t xml:space="preserve"> Capsule with legs.</w:t>
-      </w:r>
+        <w:t xml:space="preserve">se </w:t>
+      </w:r>
+      <w:r>
+        <w:rPr>
+          <w:rFonts w:ascii="Arial" w:hAnsi="Arial" w:cs="Arial"/>
+          <w:sz w:val="24"/>
+          <w:szCs w:val="24"/>
+        </w:rPr>
+        <w:t xml:space="preserve">unity standard assets – characters – </w:t>
+      </w:r>
+      <w:r>
+        <w:rPr>
+          <w:rFonts w:ascii="Arial" w:hAnsi="Arial" w:cs="Arial"/>
+          <w:sz w:val="24"/>
+          <w:szCs w:val="24"/>
+        </w:rPr>
+        <w:t>ThirdPersonCharacter</w:t>
+      </w:r>
+      <w:r>
+        <w:rPr>
+          <w:rFonts w:ascii="Arial" w:hAnsi="Arial" w:cs="Arial"/>
+          <w:sz w:val="24"/>
+          <w:szCs w:val="24"/>
+        </w:rPr>
+        <w:t xml:space="preserve"> – </w:t>
+      </w:r>
+      <w:r>
+        <w:rPr>
+          <w:rFonts w:ascii="Arial" w:hAnsi="Arial" w:cs="Arial"/>
+          <w:sz w:val="24"/>
+          <w:szCs w:val="24"/>
+        </w:rPr>
+        <w:t>Prefabs</w:t>
+      </w:r>
+      <w:r>
+        <w:rPr>
+          <w:rFonts w:ascii="Arial" w:hAnsi="Arial" w:cs="Arial"/>
+          <w:sz w:val="24"/>
+          <w:szCs w:val="24"/>
+        </w:rPr>
+        <w:t xml:space="preserve"> - </w:t>
+      </w:r>
+      <w:r>
+        <w:rPr>
+          <w:rFonts w:ascii="Arial" w:hAnsi="Arial" w:cs="Arial"/>
+          <w:sz w:val="24"/>
+          <w:szCs w:val="24"/>
+        </w:rPr>
+        <w:t>ThirdPersonController</w:t>
+      </w:r>
+    </w:p>
+    <w:p>
+      <w:pPr>
+        <w:rPr>
+          <w:rFonts w:ascii="Arial" w:hAnsi="Arial" w:cs="Arial"/>
+          <w:sz w:val="24"/>
+          <w:szCs w:val="24"/>
+        </w:rPr>
+      </w:pPr>
     </w:p>
     <w:p>
       <w:pPr>
@@ -661,317 +772,202 @@
           <w:szCs w:val="24"/>
         </w:rPr>
       </w:pPr>
-    </w:p>
-    <w:p>
-      <w:pPr>
+      <w:r>
         <w:rPr>
           <w:rFonts w:ascii="Arial" w:hAnsi="Arial" w:cs="Arial"/>
           <w:b/>
           <w:sz w:val="24"/>
           <w:szCs w:val="24"/>
         </w:rPr>
-      </w:pPr>
-      <w:r>
+        <w:t>Skills:</w:t>
+      </w:r>
+    </w:p>
+    <w:p>
+      <w:pPr>
+        <w:rPr>
+          <w:rFonts w:ascii="Arial" w:hAnsi="Arial" w:cs="Arial"/>
+          <w:sz w:val="24"/>
+          <w:szCs w:val="24"/>
+        </w:rPr>
+      </w:pPr>
+      <w:r>
+        <w:rPr>
+          <w:rFonts w:ascii="Arial" w:hAnsi="Arial" w:cs="Arial" w:hint="eastAsia"/>
+          <w:sz w:val="24"/>
+          <w:szCs w:val="24"/>
+        </w:rPr>
+        <w:t xml:space="preserve">Shift: </w:t>
+      </w:r>
+      <w:r>
+        <w:rPr>
+          <w:rFonts w:ascii="Arial" w:hAnsi="Arial" w:cs="Arial"/>
+          <w:sz w:val="24"/>
+          <w:szCs w:val="24"/>
+        </w:rPr>
+        <w:t>R</w:t>
+      </w:r>
+      <w:r>
+        <w:rPr>
+          <w:rFonts w:ascii="Arial" w:hAnsi="Arial" w:cs="Arial" w:hint="eastAsia"/>
+          <w:sz w:val="24"/>
+          <w:szCs w:val="24"/>
+        </w:rPr>
+        <w:t xml:space="preserve">ush </w:t>
+      </w:r>
+      <w:r>
+        <w:rPr>
+          <w:rFonts w:ascii="Arial" w:hAnsi="Arial" w:cs="Arial"/>
+          <w:sz w:val="24"/>
+          <w:szCs w:val="24"/>
+        </w:rPr>
+        <w:t>x</w:t>
+      </w:r>
+      <w:r>
+        <w:rPr>
+          <w:rFonts w:ascii="Arial" w:hAnsi="Arial" w:cs="Arial" w:hint="eastAsia"/>
+          <w:sz w:val="24"/>
+          <w:szCs w:val="24"/>
+        </w:rPr>
+        <w:t xml:space="preserve"> distance to</w:t>
+      </w:r>
+      <w:r>
+        <w:rPr>
+          <w:rFonts w:ascii="Arial" w:hAnsi="Arial" w:cs="Arial"/>
+          <w:sz w:val="24"/>
+          <w:szCs w:val="24"/>
+        </w:rPr>
+        <w:t>ward</w:t>
+      </w:r>
+      <w:r>
+        <w:rPr>
+          <w:rFonts w:ascii="Arial" w:hAnsi="Arial" w:cs="Arial" w:hint="eastAsia"/>
+          <w:sz w:val="24"/>
+          <w:szCs w:val="24"/>
+        </w:rPr>
+        <w:t xml:space="preserve"> the direction </w:t>
+      </w:r>
+      <w:r>
+        <w:rPr>
+          <w:rFonts w:ascii="Arial" w:hAnsi="Arial" w:cs="Arial"/>
+          <w:sz w:val="24"/>
+          <w:szCs w:val="24"/>
+        </w:rPr>
+        <w:t>player</w:t>
+      </w:r>
+      <w:r>
+        <w:rPr>
+          <w:rFonts w:ascii="Arial" w:hAnsi="Arial" w:cs="Arial" w:hint="eastAsia"/>
+          <w:sz w:val="24"/>
+          <w:szCs w:val="24"/>
+        </w:rPr>
+        <w:t xml:space="preserve"> </w:t>
+      </w:r>
+      <w:r>
+        <w:rPr>
+          <w:rFonts w:ascii="Arial" w:hAnsi="Arial" w:cs="Arial"/>
+          <w:sz w:val="24"/>
+          <w:szCs w:val="24"/>
+        </w:rPr>
+        <w:t>is</w:t>
+      </w:r>
+      <w:r>
+        <w:rPr>
+          <w:rFonts w:ascii="Arial" w:hAnsi="Arial" w:cs="Arial" w:hint="eastAsia"/>
+          <w:sz w:val="24"/>
+          <w:szCs w:val="24"/>
+        </w:rPr>
+        <w:t xml:space="preserve"> facing</w:t>
+      </w:r>
+    </w:p>
+    <w:p>
+      <w:pPr>
+        <w:rPr>
+          <w:rFonts w:ascii="Arial" w:hAnsi="Arial" w:cs="Arial"/>
+          <w:sz w:val="24"/>
+          <w:szCs w:val="24"/>
+        </w:rPr>
+      </w:pPr>
+      <w:r>
+        <w:rPr>
+          <w:rFonts w:ascii="Arial" w:hAnsi="Arial" w:cs="Arial" w:hint="eastAsia"/>
+          <w:sz w:val="24"/>
+          <w:szCs w:val="24"/>
+        </w:rPr>
+        <w:t>CD</w:t>
+      </w:r>
+      <w:r>
+        <w:rPr>
+          <w:rFonts w:ascii="Arial" w:hAnsi="Arial" w:cs="Arial" w:hint="eastAsia"/>
+          <w:sz w:val="24"/>
+          <w:szCs w:val="24"/>
+        </w:rPr>
+        <w:t>：</w:t>
+      </w:r>
+      <w:r>
+        <w:rPr>
+          <w:rFonts w:ascii="Arial" w:hAnsi="Arial" w:cs="Arial" w:hint="eastAsia"/>
+          <w:sz w:val="24"/>
+          <w:szCs w:val="24"/>
+        </w:rPr>
+        <w:t xml:space="preserve"> </w:t>
+      </w:r>
+      <w:r>
+        <w:rPr>
+          <w:rFonts w:ascii="Arial" w:hAnsi="Arial" w:cs="Arial"/>
+          <w:sz w:val="24"/>
+          <w:szCs w:val="24"/>
+        </w:rPr>
+        <w:t>2</w:t>
+      </w:r>
+      <w:r>
+        <w:rPr>
+          <w:rFonts w:ascii="Arial" w:hAnsi="Arial" w:cs="Arial" w:hint="eastAsia"/>
+          <w:sz w:val="24"/>
+          <w:szCs w:val="24"/>
+        </w:rPr>
+        <w:t>秒</w:t>
+      </w:r>
+      <w:r>
+        <w:rPr>
+          <w:rFonts w:ascii="Arial" w:hAnsi="Arial" w:cs="Arial" w:hint="eastAsia"/>
+          <w:sz w:val="24"/>
+          <w:szCs w:val="24"/>
+        </w:rPr>
+        <w:t xml:space="preserve"> </w:t>
+      </w:r>
+    </w:p>
+    <w:p>
+      <w:pPr>
+        <w:rPr>
+          <w:rFonts w:ascii="Arial" w:hAnsi="Arial" w:cs="Arial"/>
+          <w:sz w:val="24"/>
+          <w:szCs w:val="24"/>
+        </w:rPr>
+      </w:pPr>
+    </w:p>
+    <w:p>
+      <w:pPr>
         <w:rPr>
           <w:rFonts w:ascii="Arial" w:hAnsi="Arial" w:cs="Arial"/>
           <w:b/>
           <w:sz w:val="24"/>
           <w:szCs w:val="24"/>
         </w:rPr>
-        <w:t>Movement:</w:t>
-      </w:r>
-    </w:p>
-    <w:p>
-      <w:pPr>
-        <w:rPr>
-          <w:rFonts w:ascii="Arial" w:hAnsi="Arial" w:cs="Arial"/>
-          <w:sz w:val="24"/>
-          <w:szCs w:val="24"/>
-        </w:rPr>
-      </w:pPr>
-      <w:r>
-        <w:rPr>
-          <w:rFonts w:ascii="Arial" w:hAnsi="Arial" w:cs="Arial"/>
-          <w:sz w:val="24"/>
-          <w:szCs w:val="24"/>
-        </w:rPr>
-        <w:t>U</w:t>
-      </w:r>
-      <w:r>
-        <w:rPr>
-          <w:rFonts w:ascii="Arial" w:hAnsi="Arial" w:cs="Arial" w:hint="eastAsia"/>
-          <w:sz w:val="24"/>
-          <w:szCs w:val="24"/>
-        </w:rPr>
-        <w:t xml:space="preserve">se </w:t>
-      </w:r>
-      <w:r>
-        <w:rPr>
-          <w:rFonts w:ascii="Arial" w:hAnsi="Arial" w:cs="Arial"/>
-          <w:sz w:val="24"/>
-          <w:szCs w:val="24"/>
-        </w:rPr>
-        <w:t xml:space="preserve">unity standard assets – characters – </w:t>
-      </w:r>
-      <w:proofErr w:type="spellStart"/>
-      <w:r>
-        <w:rPr>
-          <w:rFonts w:ascii="Arial" w:hAnsi="Arial" w:cs="Arial"/>
-          <w:sz w:val="24"/>
-          <w:szCs w:val="24"/>
-        </w:rPr>
-        <w:t>ThirdPersonCharacter</w:t>
-      </w:r>
-      <w:proofErr w:type="spellEnd"/>
-      <w:r>
-        <w:rPr>
-          <w:rFonts w:ascii="Arial" w:hAnsi="Arial" w:cs="Arial"/>
-          <w:sz w:val="24"/>
-          <w:szCs w:val="24"/>
-        </w:rPr>
-        <w:t xml:space="preserve"> – </w:t>
-      </w:r>
-      <w:r>
-        <w:rPr>
-          <w:rFonts w:ascii="Arial" w:hAnsi="Arial" w:cs="Arial"/>
-          <w:sz w:val="24"/>
-          <w:szCs w:val="24"/>
-        </w:rPr>
-        <w:t>Prefabs</w:t>
-      </w:r>
-      <w:r>
-        <w:rPr>
-          <w:rFonts w:ascii="Arial" w:hAnsi="Arial" w:cs="Arial"/>
-          <w:sz w:val="24"/>
-          <w:szCs w:val="24"/>
-        </w:rPr>
-        <w:t xml:space="preserve"> - </w:t>
-      </w:r>
-      <w:proofErr w:type="spellStart"/>
-      <w:r>
-        <w:rPr>
-          <w:rFonts w:ascii="Arial" w:hAnsi="Arial" w:cs="Arial"/>
-          <w:sz w:val="24"/>
-          <w:szCs w:val="24"/>
-        </w:rPr>
-        <w:t>ThirdPersonController</w:t>
-      </w:r>
-      <w:proofErr w:type="spellEnd"/>
-    </w:p>
-    <w:p>
-      <w:pPr>
-        <w:rPr>
-          <w:rFonts w:ascii="Arial" w:hAnsi="Arial" w:cs="Arial" w:hint="eastAsia"/>
-          <w:sz w:val="24"/>
-          <w:szCs w:val="24"/>
-        </w:rPr>
-      </w:pPr>
-    </w:p>
-    <w:p>
-      <w:pPr>
+      </w:pPr>
+      <w:r>
         <w:rPr>
           <w:rFonts w:ascii="Arial" w:hAnsi="Arial" w:cs="Arial"/>
           <w:b/>
           <w:sz w:val="24"/>
           <w:szCs w:val="24"/>
         </w:rPr>
-      </w:pPr>
-      <w:r>
-        <w:rPr>
-          <w:rFonts w:ascii="Arial" w:hAnsi="Arial" w:cs="Arial"/>
-          <w:b/>
-          <w:sz w:val="24"/>
-          <w:szCs w:val="24"/>
-        </w:rPr>
-        <w:t>Skills:</w:t>
-      </w:r>
-    </w:p>
-    <w:p>
-      <w:pPr>
-        <w:rPr>
-          <w:rFonts w:ascii="Arial" w:hAnsi="Arial" w:cs="Arial"/>
-          <w:sz w:val="24"/>
-          <w:szCs w:val="24"/>
-        </w:rPr>
-      </w:pPr>
-      <w:r>
-        <w:rPr>
-          <w:rFonts w:ascii="Arial" w:hAnsi="Arial" w:cs="Arial" w:hint="eastAsia"/>
-          <w:sz w:val="24"/>
-          <w:szCs w:val="24"/>
-        </w:rPr>
-        <w:t xml:space="preserve">Shift: </w:t>
-      </w:r>
-      <w:r>
-        <w:rPr>
-          <w:rFonts w:ascii="Arial" w:hAnsi="Arial" w:cs="Arial"/>
-          <w:sz w:val="24"/>
-          <w:szCs w:val="24"/>
-        </w:rPr>
-        <w:t>R</w:t>
-      </w:r>
-      <w:r>
-        <w:rPr>
-          <w:rFonts w:ascii="Arial" w:hAnsi="Arial" w:cs="Arial" w:hint="eastAsia"/>
-          <w:sz w:val="24"/>
-          <w:szCs w:val="24"/>
-        </w:rPr>
-        <w:t xml:space="preserve">ush </w:t>
-      </w:r>
-      <w:r>
-        <w:rPr>
-          <w:rFonts w:ascii="Arial" w:hAnsi="Arial" w:cs="Arial"/>
-          <w:sz w:val="24"/>
-          <w:szCs w:val="24"/>
-        </w:rPr>
-        <w:t>x</w:t>
-      </w:r>
-      <w:r>
-        <w:rPr>
-          <w:rFonts w:ascii="Arial" w:hAnsi="Arial" w:cs="Arial" w:hint="eastAsia"/>
-          <w:sz w:val="24"/>
-          <w:szCs w:val="24"/>
-        </w:rPr>
-        <w:t xml:space="preserve"> distance to</w:t>
-      </w:r>
-      <w:r>
-        <w:rPr>
-          <w:rFonts w:ascii="Arial" w:hAnsi="Arial" w:cs="Arial"/>
-          <w:sz w:val="24"/>
-          <w:szCs w:val="24"/>
-        </w:rPr>
-        <w:t>ward</w:t>
-      </w:r>
-      <w:r>
-        <w:rPr>
-          <w:rFonts w:ascii="Arial" w:hAnsi="Arial" w:cs="Arial" w:hint="eastAsia"/>
-          <w:sz w:val="24"/>
-          <w:szCs w:val="24"/>
-        </w:rPr>
-        <w:t xml:space="preserve"> the direction </w:t>
-      </w:r>
-      <w:r>
-        <w:rPr>
-          <w:rFonts w:ascii="Arial" w:hAnsi="Arial" w:cs="Arial"/>
-          <w:sz w:val="24"/>
-          <w:szCs w:val="24"/>
-        </w:rPr>
-        <w:t>player</w:t>
-      </w:r>
-      <w:r>
-        <w:rPr>
-          <w:rFonts w:ascii="Arial" w:hAnsi="Arial" w:cs="Arial" w:hint="eastAsia"/>
-          <w:sz w:val="24"/>
-          <w:szCs w:val="24"/>
-        </w:rPr>
-        <w:t xml:space="preserve"> </w:t>
-      </w:r>
-      <w:r>
-        <w:rPr>
-          <w:rFonts w:ascii="Arial" w:hAnsi="Arial" w:cs="Arial"/>
-          <w:sz w:val="24"/>
-          <w:szCs w:val="24"/>
-        </w:rPr>
-        <w:t>is</w:t>
-      </w:r>
-      <w:r>
-        <w:rPr>
-          <w:rFonts w:ascii="Arial" w:hAnsi="Arial" w:cs="Arial" w:hint="eastAsia"/>
-          <w:sz w:val="24"/>
-          <w:szCs w:val="24"/>
-        </w:rPr>
-        <w:t xml:space="preserve"> facing</w:t>
-      </w:r>
-    </w:p>
-    <w:p>
-      <w:pPr>
-        <w:rPr>
-          <w:rFonts w:ascii="Arial" w:hAnsi="Arial" w:cs="Arial"/>
-          <w:sz w:val="24"/>
-          <w:szCs w:val="24"/>
-        </w:rPr>
-      </w:pPr>
-      <w:r>
-        <w:rPr>
-          <w:rFonts w:ascii="Arial" w:hAnsi="Arial" w:cs="Arial" w:hint="eastAsia"/>
-          <w:sz w:val="24"/>
-          <w:szCs w:val="24"/>
-        </w:rPr>
-        <w:t>CD</w:t>
-      </w:r>
-      <w:r>
-        <w:rPr>
-          <w:rFonts w:ascii="Arial" w:hAnsi="Arial" w:cs="Arial" w:hint="eastAsia"/>
-          <w:sz w:val="24"/>
-          <w:szCs w:val="24"/>
-        </w:rPr>
-        <w:t>：</w:t>
-      </w:r>
-      <w:r>
-        <w:rPr>
-          <w:rFonts w:ascii="Arial" w:hAnsi="Arial" w:cs="Arial" w:hint="eastAsia"/>
-          <w:sz w:val="24"/>
-          <w:szCs w:val="24"/>
-        </w:rPr>
-        <w:t xml:space="preserve"> </w:t>
-      </w:r>
-      <w:r>
-        <w:rPr>
-          <w:rFonts w:ascii="Arial" w:hAnsi="Arial" w:cs="Arial"/>
-          <w:sz w:val="24"/>
-          <w:szCs w:val="24"/>
-        </w:rPr>
-        <w:t>2</w:t>
-      </w:r>
-      <w:r>
-        <w:rPr>
-          <w:rFonts w:ascii="Arial" w:hAnsi="Arial" w:cs="Arial" w:hint="eastAsia"/>
-          <w:sz w:val="24"/>
-          <w:szCs w:val="24"/>
-        </w:rPr>
-        <w:t>秒</w:t>
-      </w:r>
-      <w:r>
-        <w:rPr>
-          <w:rFonts w:ascii="Arial" w:hAnsi="Arial" w:cs="Arial" w:hint="eastAsia"/>
-          <w:sz w:val="24"/>
-          <w:szCs w:val="24"/>
-        </w:rPr>
-        <w:t xml:space="preserve"> </w:t>
-      </w:r>
-    </w:p>
-    <w:p>
-      <w:pPr>
-        <w:rPr>
-          <w:rFonts w:ascii="Arial" w:hAnsi="Arial" w:cs="Arial"/>
-          <w:sz w:val="24"/>
-          <w:szCs w:val="24"/>
-        </w:rPr>
-      </w:pPr>
-    </w:p>
-    <w:p>
-      <w:pPr>
-        <w:rPr>
-          <w:rFonts w:ascii="Arial" w:hAnsi="Arial" w:cs="Arial"/>
-          <w:b/>
-          <w:sz w:val="24"/>
-          <w:szCs w:val="24"/>
-        </w:rPr>
-      </w:pPr>
-      <w:r>
-        <w:rPr>
-          <w:rFonts w:ascii="Arial" w:hAnsi="Arial" w:cs="Arial"/>
-          <w:b/>
-          <w:sz w:val="24"/>
-          <w:szCs w:val="24"/>
-        </w:rPr>
         <w:t>Die:</w:t>
       </w:r>
     </w:p>
     <w:p>
       <w:pPr>
         <w:rPr>
-          <w:rFonts w:ascii="Arial" w:hAnsi="Arial" w:cs="Arial" w:hint="eastAsia"/>
+          <w:rFonts w:ascii="Arial" w:hAnsi="Arial" w:cs="Arial"/>
           <w:sz w:val="24"/>
           <w:szCs w:val="24"/>
         </w:rPr>
@@ -1009,15 +1005,11 @@
       <w:bookmarkEnd w:id="2"/>
     </w:p>
     <w:p>
-      <w:pPr>
-        <w:rPr>
-          <w:rFonts w:hint="eastAsia"/>
-        </w:rPr>
-      </w:pPr>
       <w:r>
         <w:rPr>
           <w:rFonts w:hint="eastAsia"/>
           <w:noProof/>
+          <w:lang w:val="en-GB" w:eastAsia="en-GB"/>
         </w:rPr>
         <w:drawing>
           <wp:inline distT="0" distB="0" distL="0" distR="0">
@@ -1109,21 +1101,75 @@
     <w:p>
       <w:pPr>
         <w:rPr>
-          <w:rFonts w:ascii="Arial" w:hAnsi="Arial" w:cs="Arial" w:hint="eastAsia"/>
-          <w:sz w:val="24"/>
-          <w:szCs w:val="24"/>
-        </w:rPr>
-      </w:pPr>
-    </w:p>
-    <w:p>
-      <w:pPr>
+          <w:rFonts w:ascii="Arial" w:hAnsi="Arial" w:cs="Arial"/>
+          <w:sz w:val="24"/>
+          <w:szCs w:val="24"/>
+        </w:rPr>
+      </w:pPr>
+    </w:p>
+    <w:p>
+      <w:pPr>
+        <w:rPr>
+          <w:rFonts w:ascii="Arial" w:hAnsi="Arial" w:cs="Arial"/>
+          <w:b/>
+          <w:sz w:val="24"/>
+          <w:szCs w:val="24"/>
+        </w:rPr>
+      </w:pPr>
+      <w:r>
         <w:rPr>
           <w:rFonts w:ascii="Arial" w:hAnsi="Arial" w:cs="Arial" w:hint="eastAsia"/>
           <w:b/>
           <w:sz w:val="24"/>
           <w:szCs w:val="24"/>
         </w:rPr>
-      </w:pPr>
+        <w:t>Explode time:</w:t>
+      </w:r>
+    </w:p>
+    <w:p>
+      <w:pPr>
+        <w:rPr>
+          <w:rFonts w:ascii="Arial" w:hAnsi="Arial" w:cs="Arial"/>
+          <w:sz w:val="24"/>
+          <w:szCs w:val="24"/>
+        </w:rPr>
+      </w:pPr>
+      <w:r>
+        <w:rPr>
+          <w:rFonts w:ascii="Arial" w:hAnsi="Arial" w:cs="Arial"/>
+          <w:sz w:val="24"/>
+          <w:szCs w:val="24"/>
+        </w:rPr>
+        <w:t>5 seconds.</w:t>
+      </w:r>
+    </w:p>
+    <w:p>
+      <w:pPr>
+        <w:rPr>
+          <w:rFonts w:ascii="Arial" w:hAnsi="Arial" w:cs="Arial"/>
+          <w:sz w:val="24"/>
+          <w:szCs w:val="24"/>
+        </w:rPr>
+      </w:pPr>
+    </w:p>
+    <w:p>
+      <w:pPr>
+        <w:rPr>
+          <w:rFonts w:ascii="Arial" w:hAnsi="Arial" w:cs="Arial"/>
+          <w:b/>
+          <w:sz w:val="24"/>
+          <w:szCs w:val="24"/>
+        </w:rPr>
+      </w:pPr>
+      <w:r>
+        <w:rPr>
+          <w:rFonts w:ascii="Arial" w:hAnsi="Arial" w:cs="Arial"/>
+          <w:b/>
+          <w:sz w:val="24"/>
+          <w:szCs w:val="24"/>
+        </w:rPr>
+        <w:t>E</w:t>
+      </w:r>
       <w:r>
         <w:rPr>
           <w:rFonts w:ascii="Arial" w:hAnsi="Arial" w:cs="Arial" w:hint="eastAsia"/>
@@ -1131,33 +1177,58 @@
           <w:sz w:val="24"/>
           <w:szCs w:val="24"/>
         </w:rPr>
-        <w:t>Explode time:</w:t>
-      </w:r>
-    </w:p>
-    <w:p>
-      <w:pPr>
-        <w:rPr>
-          <w:rFonts w:ascii="Arial" w:hAnsi="Arial" w:cs="Arial"/>
-          <w:sz w:val="24"/>
-          <w:szCs w:val="24"/>
-        </w:rPr>
-      </w:pPr>
-      <w:r>
-        <w:rPr>
-          <w:rFonts w:ascii="Arial" w:hAnsi="Arial" w:cs="Arial"/>
-          <w:sz w:val="24"/>
-          <w:szCs w:val="24"/>
-        </w:rPr>
-        <w:t>5 seconds.</w:t>
-      </w:r>
-    </w:p>
-    <w:p>
-      <w:pPr>
+        <w:t xml:space="preserve">xplode </w:t>
+      </w:r>
+      <w:r>
+        <w:rPr>
+          <w:rFonts w:ascii="Arial" w:hAnsi="Arial" w:cs="Arial"/>
+          <w:b/>
+          <w:sz w:val="24"/>
+          <w:szCs w:val="24"/>
+        </w:rPr>
+        <w:t>damage:</w:t>
+      </w:r>
+    </w:p>
+    <w:p>
+      <w:pPr>
+        <w:rPr>
+          <w:rFonts w:ascii="Arial" w:hAnsi="Arial" w:cs="Arial"/>
+          <w:sz w:val="24"/>
+          <w:szCs w:val="24"/>
+        </w:rPr>
+      </w:pPr>
+      <w:r>
+        <w:rPr>
+          <w:rFonts w:ascii="Arial" w:hAnsi="Arial" w:cs="Arial"/>
+          <w:sz w:val="24"/>
+          <w:szCs w:val="24"/>
+        </w:rPr>
+        <w:t>F</w:t>
+      </w:r>
+      <w:r>
         <w:rPr>
           <w:rFonts w:ascii="Arial" w:hAnsi="Arial" w:cs="Arial" w:hint="eastAsia"/>
           <w:sz w:val="24"/>
           <w:szCs w:val="24"/>
         </w:rPr>
+        <w:t xml:space="preserve">or </w:t>
+      </w:r>
+      <w:r>
+        <w:rPr>
+          <w:rFonts w:ascii="Arial" w:hAnsi="Arial" w:cs="Arial"/>
+          <w:sz w:val="24"/>
+          <w:szCs w:val="24"/>
+        </w:rPr>
+        <w:t>now, 1 damage for every players. (We will change the formula about its damage later.)</w:t>
+      </w:r>
+    </w:p>
+    <w:p>
+      <w:pPr>
+        <w:rPr>
+          <w:rFonts w:ascii="Arial" w:hAnsi="Arial" w:cs="Arial"/>
+          <w:sz w:val="24"/>
+          <w:szCs w:val="24"/>
+        </w:rPr>
       </w:pPr>
     </w:p>
     <w:p>
@@ -1169,15 +1240,6 @@
           <w:szCs w:val="24"/>
         </w:rPr>
       </w:pPr>
-      <w:r>
-        <w:rPr>
-          <w:rFonts w:ascii="Arial" w:hAnsi="Arial" w:cs="Arial"/>
-          <w:b/>
-          <w:sz w:val="24"/>
-          <w:szCs w:val="24"/>
-        </w:rPr>
-        <w:t>E</w:t>
-      </w:r>
       <w:r>
         <w:rPr>
           <w:rFonts w:ascii="Arial" w:hAnsi="Arial" w:cs="Arial" w:hint="eastAsia"/>
@@ -1185,33 +1247,24 @@
           <w:sz w:val="24"/>
           <w:szCs w:val="24"/>
         </w:rPr>
-        <w:t xml:space="preserve">xplode </w:t>
-      </w:r>
-      <w:r>
-        <w:rPr>
-          <w:rFonts w:ascii="Arial" w:hAnsi="Arial" w:cs="Arial"/>
-          <w:b/>
-          <w:sz w:val="24"/>
-          <w:szCs w:val="24"/>
-        </w:rPr>
-        <w:t>damage:</w:t>
-      </w:r>
-    </w:p>
-    <w:p>
-      <w:pPr>
-        <w:rPr>
-          <w:rFonts w:ascii="Arial" w:hAnsi="Arial" w:cs="Arial"/>
-          <w:sz w:val="24"/>
-          <w:szCs w:val="24"/>
-        </w:rPr>
-      </w:pPr>
-      <w:r>
-        <w:rPr>
-          <w:rFonts w:ascii="Arial" w:hAnsi="Arial" w:cs="Arial"/>
-          <w:sz w:val="24"/>
-          <w:szCs w:val="24"/>
-        </w:rPr>
-        <w:t>F</w:t>
+        <w:t>Animation:</w:t>
+      </w:r>
+    </w:p>
+    <w:p>
+      <w:pPr>
+        <w:rPr>
+          <w:rFonts w:ascii="Arial" w:hAnsi="Arial" w:cs="Arial"/>
+          <w:sz w:val="24"/>
+          <w:szCs w:val="24"/>
+        </w:rPr>
+      </w:pPr>
+      <w:r>
+        <w:rPr>
+          <w:rFonts w:ascii="Arial" w:hAnsi="Arial" w:cs="Arial"/>
+          <w:sz w:val="24"/>
+          <w:szCs w:val="24"/>
+        </w:rPr>
+        <w:t>B</w:t>
       </w:r>
       <w:r>
         <w:rPr>
@@ -1219,67 +1272,6 @@
           <w:sz w:val="24"/>
           <w:szCs w:val="24"/>
         </w:rPr>
-        <w:t xml:space="preserve">or </w:t>
-      </w:r>
-      <w:r>
-        <w:rPr>
-          <w:rFonts w:ascii="Arial" w:hAnsi="Arial" w:cs="Arial"/>
-          <w:sz w:val="24"/>
-          <w:szCs w:val="24"/>
-        </w:rPr>
-        <w:t>now, 1 damage for every players. (We will change the formula about its damage later.)</w:t>
-      </w:r>
-    </w:p>
-    <w:p>
-      <w:pPr>
-        <w:rPr>
-          <w:rFonts w:ascii="Arial" w:hAnsi="Arial" w:cs="Arial" w:hint="eastAsia"/>
-          <w:sz w:val="24"/>
-          <w:szCs w:val="24"/>
-        </w:rPr>
-      </w:pPr>
-    </w:p>
-    <w:p>
-      <w:pPr>
-        <w:rPr>
-          <w:rFonts w:ascii="Arial" w:hAnsi="Arial" w:cs="Arial"/>
-          <w:b/>
-          <w:sz w:val="24"/>
-          <w:szCs w:val="24"/>
-        </w:rPr>
-      </w:pPr>
-      <w:r>
-        <w:rPr>
-          <w:rFonts w:ascii="Arial" w:hAnsi="Arial" w:cs="Arial" w:hint="eastAsia"/>
-          <w:b/>
-          <w:sz w:val="24"/>
-          <w:szCs w:val="24"/>
-        </w:rPr>
-        <w:t>Animation:</w:t>
-      </w:r>
-    </w:p>
-    <w:p>
-      <w:pPr>
-        <w:rPr>
-          <w:rFonts w:ascii="Arial" w:hAnsi="Arial" w:cs="Arial"/>
-          <w:sz w:val="24"/>
-          <w:szCs w:val="24"/>
-        </w:rPr>
-      </w:pPr>
-      <w:r>
-        <w:rPr>
-          <w:rFonts w:ascii="Arial" w:hAnsi="Arial" w:cs="Arial"/>
-          <w:sz w:val="24"/>
-          <w:szCs w:val="24"/>
-        </w:rPr>
-        <w:t>B</w:t>
-      </w:r>
-      <w:r>
-        <w:rPr>
-          <w:rFonts w:ascii="Arial" w:hAnsi="Arial" w:cs="Arial" w:hint="eastAsia"/>
-          <w:sz w:val="24"/>
-          <w:szCs w:val="24"/>
-        </w:rPr>
         <w:t xml:space="preserve">lack </w:t>
       </w:r>
       <w:r>
@@ -1313,6 +1305,7 @@
           <w:noProof/>
           <w:sz w:val="24"/>
           <w:szCs w:val="24"/>
+          <w:lang w:val="en-GB" w:eastAsia="en-GB"/>
         </w:rPr>
         <w:drawing>
           <wp:inline distT="0" distB="0" distL="0" distR="0">
@@ -1362,6 +1355,7 @@
           <w:noProof/>
           <w:sz w:val="24"/>
           <w:szCs w:val="24"/>
+          <w:lang w:val="en-GB" w:eastAsia="en-GB"/>
         </w:rPr>
         <w:drawing>
           <wp:inline distT="0" distB="0" distL="0" distR="0">
@@ -1409,7 +1403,7 @@
     <w:p>
       <w:pPr>
         <w:rPr>
-          <w:rFonts w:ascii="Arial" w:hAnsi="Arial" w:cs="Arial" w:hint="eastAsia"/>
+          <w:rFonts w:ascii="Arial" w:hAnsi="Arial" w:cs="Arial"/>
           <w:sz w:val="24"/>
           <w:szCs w:val="24"/>
         </w:rPr>
@@ -1451,6 +1445,7 @@
           <w:noProof/>
           <w:sz w:val="24"/>
           <w:szCs w:val="24"/>
+          <w:lang w:val="en-GB" w:eastAsia="en-GB"/>
         </w:rPr>
         <w:drawing>
           <wp:inline distT="0" distB="0" distL="0" distR="0">
@@ -1563,25 +1558,25 @@
     <w:p>
       <w:pPr>
         <w:rPr>
+          <w:rFonts w:ascii="Arial" w:hAnsi="Arial" w:cs="Arial"/>
+          <w:sz w:val="24"/>
+          <w:szCs w:val="24"/>
+        </w:rPr>
+      </w:pPr>
+      <w:r>
+        <w:rPr>
+          <w:rFonts w:ascii="Arial" w:hAnsi="Arial" w:cs="Arial"/>
+          <w:sz w:val="24"/>
+          <w:szCs w:val="24"/>
+        </w:rPr>
+        <w:t>W</w:t>
+      </w:r>
+      <w:r>
+        <w:rPr>
           <w:rFonts w:ascii="Arial" w:hAnsi="Arial" w:cs="Arial" w:hint="eastAsia"/>
           <w:sz w:val="24"/>
           <w:szCs w:val="24"/>
         </w:rPr>
-      </w:pPr>
-      <w:r>
-        <w:rPr>
-          <w:rFonts w:ascii="Arial" w:hAnsi="Arial" w:cs="Arial"/>
-          <w:sz w:val="24"/>
-          <w:szCs w:val="24"/>
-        </w:rPr>
-        <w:t>W</w:t>
-      </w:r>
-      <w:r>
-        <w:rPr>
-          <w:rFonts w:ascii="Arial" w:hAnsi="Arial" w:cs="Arial" w:hint="eastAsia"/>
-          <w:sz w:val="24"/>
-          <w:szCs w:val="24"/>
-        </w:rPr>
         <w:t xml:space="preserve">hen </w:t>
       </w:r>
       <w:r>
@@ -1590,46 +1585,36 @@
           <w:sz w:val="24"/>
           <w:szCs w:val="24"/>
         </w:rPr>
-        <w:t>characters reach the border</w:t>
-      </w:r>
-      <w:bookmarkStart w:id="4" w:name="_GoBack"/>
+        <w:t>characters reach the border of the map, they cannot transform like the bomb, they will be stopped instead.</w:t>
+      </w:r>
+    </w:p>
+    <w:p>
+      <w:pPr>
+        <w:rPr>
+          <w:rFonts w:ascii="Arial" w:hAnsi="Arial" w:cs="Arial"/>
+          <w:sz w:val="24"/>
+          <w:szCs w:val="24"/>
+        </w:rPr>
+      </w:pPr>
+    </w:p>
+    <w:p>
+      <w:pPr>
+        <w:pStyle w:val="Heading2"/>
+      </w:pPr>
+      <w:bookmarkStart w:id="4" w:name="_Toc486447407"/>
+      <w:r>
+        <w:rPr>
+          <w:rFonts w:hint="eastAsia"/>
+        </w:rPr>
+        <w:t>UI</w:t>
+      </w:r>
+      <w:r>
+        <w:rPr>
+          <w:rFonts w:hint="eastAsia"/>
+        </w:rPr>
+        <w:t>：</w:t>
+      </w:r>
       <w:bookmarkEnd w:id="4"/>
-      <w:r>
-        <w:rPr>
-          <w:rFonts w:ascii="Arial" w:hAnsi="Arial" w:cs="Arial"/>
-          <w:sz w:val="24"/>
-          <w:szCs w:val="24"/>
-        </w:rPr>
-        <w:t xml:space="preserve"> of the map, they cannot transform like the bomb, they will be stopped instead.</w:t>
-      </w:r>
-    </w:p>
-    <w:p>
-      <w:pPr>
-        <w:rPr>
-          <w:rFonts w:ascii="Arial" w:hAnsi="Arial" w:cs="Arial"/>
-          <w:sz w:val="24"/>
-          <w:szCs w:val="24"/>
-        </w:rPr>
-      </w:pPr>
-    </w:p>
-    <w:p>
-      <w:pPr>
-        <w:pStyle w:val="Heading2"/>
-      </w:pPr>
-      <w:bookmarkStart w:id="5" w:name="_Toc486447407"/>
-      <w:r>
-        <w:rPr>
-          <w:rFonts w:hint="eastAsia"/>
-        </w:rPr>
-        <w:t>UI</w:t>
-      </w:r>
-      <w:r>
-        <w:rPr>
-          <w:rFonts w:hint="eastAsia"/>
-        </w:rPr>
-        <w:t>：</w:t>
-      </w:r>
-      <w:bookmarkEnd w:id="5"/>
     </w:p>
     <w:p>
       <w:pPr>
@@ -1755,99 +1740,117 @@
     <w:p>
       <w:pPr>
         <w:rPr>
+          <w:rFonts w:ascii="Arial" w:hAnsi="Arial" w:cs="Arial"/>
+          <w:b/>
+          <w:sz w:val="24"/>
+          <w:szCs w:val="24"/>
+        </w:rPr>
+      </w:pPr>
+      <w:r>
+        <w:rPr>
+          <w:rFonts w:ascii="Arial" w:hAnsi="Arial" w:cs="Arial"/>
+          <w:b/>
+          <w:sz w:val="24"/>
+          <w:szCs w:val="24"/>
+        </w:rPr>
+        <w:t>HP</w:t>
+      </w:r>
+      <w:r>
+        <w:rPr>
           <w:rFonts w:ascii="Arial" w:hAnsi="Arial" w:cs="Arial" w:hint="eastAsia"/>
           <w:b/>
           <w:sz w:val="24"/>
           <w:szCs w:val="24"/>
         </w:rPr>
-      </w:pPr>
-      <w:r>
-        <w:rPr>
-          <w:rFonts w:ascii="Arial" w:hAnsi="Arial" w:cs="Arial"/>
-          <w:b/>
-          <w:sz w:val="24"/>
-          <w:szCs w:val="24"/>
-        </w:rPr>
-        <w:t>HP</w:t>
-      </w:r>
+        <w:t>:</w:t>
+      </w:r>
+    </w:p>
+    <w:p>
+      <w:pPr>
+        <w:ind w:firstLine="420"/>
+        <w:rPr>
+          <w:rFonts w:ascii="Arial" w:hAnsi="Arial" w:cs="Arial"/>
+          <w:sz w:val="24"/>
+          <w:szCs w:val="24"/>
+        </w:rPr>
+      </w:pPr>
+      <w:r>
+        <w:rPr>
+          <w:rFonts w:ascii="Arial" w:hAnsi="Arial" w:cs="Arial"/>
+          <w:sz w:val="24"/>
+          <w:szCs w:val="24"/>
+        </w:rPr>
+        <w:t>HP should follow the players and stand at the right side of players.</w:t>
+      </w:r>
+    </w:p>
+    <w:p>
+      <w:pPr>
+        <w:ind w:left="840" w:firstLineChars="100" w:firstLine="240"/>
+        <w:rPr>
+          <w:rFonts w:ascii="Arial" w:hAnsi="Arial" w:cs="Arial"/>
+          <w:sz w:val="24"/>
+          <w:szCs w:val="24"/>
+        </w:rPr>
+      </w:pPr>
       <w:r>
         <w:rPr>
           <w:rFonts w:ascii="Arial" w:hAnsi="Arial" w:cs="Arial" w:hint="eastAsia"/>
-          <w:b/>
+          <w:sz w:val="24"/>
+          <w:szCs w:val="24"/>
+        </w:rPr>
+        <w:t>70% - 100%</w:t>
+      </w:r>
+      <w:r>
+        <w:rPr>
+          <w:rFonts w:ascii="Arial" w:hAnsi="Arial" w:cs="Arial"/>
           <w:sz w:val="24"/>
           <w:szCs w:val="24"/>
         </w:rPr>
         <w:t>:</w:t>
       </w:r>
-    </w:p>
-    <w:p>
-      <w:pPr>
-        <w:ind w:firstLine="420"/>
-        <w:rPr>
-          <w:rFonts w:ascii="Arial" w:hAnsi="Arial" w:cs="Arial"/>
-          <w:sz w:val="24"/>
-          <w:szCs w:val="24"/>
-        </w:rPr>
-      </w:pPr>
-      <w:r>
-        <w:rPr>
-          <w:rFonts w:ascii="Arial" w:hAnsi="Arial" w:cs="Arial"/>
-          <w:sz w:val="24"/>
-          <w:szCs w:val="24"/>
-        </w:rPr>
-        <w:t>HP should follow the players and stand at the right side of players.</w:t>
+      <w:r>
+        <w:rPr>
+          <w:rFonts w:ascii="Arial" w:hAnsi="Arial" w:cs="Arial" w:hint="eastAsia"/>
+          <w:sz w:val="24"/>
+          <w:szCs w:val="24"/>
+        </w:rPr>
+        <w:t xml:space="preserve"> Green</w:t>
       </w:r>
     </w:p>
     <w:p>
       <w:pPr>
         <w:ind w:left="840" w:firstLineChars="100" w:firstLine="240"/>
         <w:rPr>
+          <w:rFonts w:ascii="Arial" w:hAnsi="Arial" w:cs="Arial"/>
+          <w:sz w:val="24"/>
+          <w:szCs w:val="24"/>
+        </w:rPr>
+      </w:pPr>
+      <w:r>
+        <w:rPr>
           <w:rFonts w:ascii="Arial" w:hAnsi="Arial" w:cs="Arial" w:hint="eastAsia"/>
           <w:sz w:val="24"/>
           <w:szCs w:val="24"/>
         </w:rPr>
-      </w:pPr>
-      <w:r>
-        <w:rPr>
-          <w:rFonts w:ascii="Arial" w:hAnsi="Arial" w:cs="Arial" w:hint="eastAsia"/>
-          <w:sz w:val="24"/>
-          <w:szCs w:val="24"/>
-        </w:rPr>
-        <w:t>70% - 100%</w:t>
-      </w:r>
-      <w:r>
-        <w:rPr>
-          <w:rFonts w:ascii="Arial" w:hAnsi="Arial" w:cs="Arial"/>
-          <w:sz w:val="24"/>
-          <w:szCs w:val="24"/>
-        </w:rPr>
-        <w:t>:</w:t>
-      </w:r>
-      <w:r>
-        <w:rPr>
-          <w:rFonts w:ascii="Arial" w:hAnsi="Arial" w:cs="Arial" w:hint="eastAsia"/>
-          <w:sz w:val="24"/>
-          <w:szCs w:val="24"/>
-        </w:rPr>
-        <w:t xml:space="preserve"> Green</w:t>
+        <w:t>30% - 69%: Orange</w:t>
       </w:r>
     </w:p>
     <w:p>
       <w:pPr>
         <w:ind w:left="840" w:firstLineChars="100" w:firstLine="240"/>
         <w:rPr>
-          <w:rFonts w:ascii="Arial" w:hAnsi="Arial" w:cs="Arial" w:hint="eastAsia"/>
-          <w:sz w:val="24"/>
-          <w:szCs w:val="24"/>
-        </w:rPr>
-      </w:pPr>
-      <w:r>
-        <w:rPr>
-          <w:rFonts w:ascii="Arial" w:hAnsi="Arial" w:cs="Arial" w:hint="eastAsia"/>
-          <w:sz w:val="24"/>
-          <w:szCs w:val="24"/>
-        </w:rPr>
-        <w:t>30% - 69%: Orange</w:t>
+          <w:rFonts w:ascii="Arial" w:hAnsi="Arial" w:cs="Arial"/>
+          <w:sz w:val="24"/>
+          <w:szCs w:val="24"/>
+        </w:rPr>
+      </w:pPr>
+      <w:r>
+        <w:rPr>
+          <w:rFonts w:ascii="Arial" w:hAnsi="Arial" w:cs="Arial"/>
+          <w:sz w:val="24"/>
+          <w:szCs w:val="24"/>
+        </w:rPr>
+        <w:t>0% - 29%: Red</w:t>
       </w:r>
     </w:p>
     <w:p>
@@ -1859,14 +1862,46 @@
           <w:szCs w:val="24"/>
         </w:rPr>
       </w:pPr>
-      <w:r>
-        <w:rPr>
-          <w:rFonts w:ascii="Arial" w:hAnsi="Arial" w:cs="Arial"/>
-          <w:sz w:val="24"/>
-          <w:szCs w:val="24"/>
-        </w:rPr>
-        <w:t>0% - 29%: Red</w:t>
-      </w:r>
+    </w:p>
+    <w:p>
+      <w:pPr>
+        <w:ind w:left="840" w:firstLineChars="100" w:firstLine="240"/>
+        <w:rPr>
+          <w:rFonts w:ascii="Arial" w:hAnsi="Arial" w:cs="Arial"/>
+          <w:sz w:val="24"/>
+          <w:szCs w:val="24"/>
+        </w:rPr>
+      </w:pPr>
+    </w:p>
+    <w:p>
+      <w:pPr>
+        <w:ind w:left="840" w:firstLineChars="100" w:firstLine="240"/>
+        <w:rPr>
+          <w:rFonts w:ascii="Arial" w:hAnsi="Arial" w:cs="Arial"/>
+          <w:sz w:val="24"/>
+          <w:szCs w:val="24"/>
+        </w:rPr>
+      </w:pPr>
+      <w:r>
+        <w:rPr>
+          <w:rFonts w:ascii="Arial" w:hAnsi="Arial" w:cs="Arial"/>
+          <w:sz w:val="24"/>
+          <w:szCs w:val="24"/>
+        </w:rPr>
+        <w:t>Fdtgfdgfdgfdg</w:t>
+      </w:r>
+    </w:p>
+    <w:p>
+      <w:pPr>
+        <w:ind w:left="840" w:firstLineChars="100" w:firstLine="240"/>
+        <w:rPr>
+          <w:rFonts w:ascii="Arial" w:hAnsi="Arial" w:cs="Arial"/>
+          <w:sz w:val="24"/>
+          <w:szCs w:val="24"/>
+        </w:rPr>
+      </w:pPr>
+      <w:bookmarkStart w:id="5" w:name="_GoBack"/>
+      <w:bookmarkEnd w:id="5"/>
     </w:p>
     <w:sectPr>
       <w:pgSz w:w="11906" w:h="16838"/>
@@ -1879,7 +1914,7 @@
 </file>
 
 <file path=word/styles.xml><?xml version="1.0" encoding="utf-8"?>
-<w:styles xmlns:mc="http://schemas.openxmlformats.org/markup-compatibility/2006" xmlns:r="http://schemas.openxmlformats.org/officeDocument/2006/relationships" xmlns:w="http://schemas.openxmlformats.org/wordprocessingml/2006/main" xmlns:w14="http://schemas.microsoft.com/office/word/2010/wordml" xmlns:w15="http://schemas.microsoft.com/office/word/2012/wordml" mc:Ignorable="w14 w15">
+<w:styles xmlns:mc="http://schemas.openxmlformats.org/markup-compatibility/2006" xmlns:r="http://schemas.openxmlformats.org/officeDocument/2006/relationships" xmlns:w="http://schemas.openxmlformats.org/wordprocessingml/2006/main" xmlns:w14="http://schemas.microsoft.com/office/word/2010/wordml" xmlns:w15="http://schemas.microsoft.com/office/word/2012/wordml" xmlns:w16se="http://schemas.microsoft.com/office/word/2015/wordml/symex" mc:Ignorable="w14 w15 w16se">
   <w:docDefaults>
     <w:rPrDefault>
       <w:rPr>
@@ -2690,7 +2725,7 @@
 </file>
 
 <file path=customXml/itemProps1.xml><?xml version="1.0" encoding="utf-8"?>
-<ds:datastoreItem xmlns:ds="http://schemas.openxmlformats.org/officeDocument/2006/customXml" ds:itemID="{8604490A-A6BB-402C-B762-F5CF577389CD}">
+<ds:datastoreItem xmlns:ds="http://schemas.openxmlformats.org/officeDocument/2006/customXml" ds:itemID="{69BFE7C8-F370-45CC-BEEB-21CC4B81EE88}">
   <ds:schemaRefs>
     <ds:schemaRef ds:uri="http://schemas.openxmlformats.org/officeDocument/2006/bibliography"/>
   </ds:schemaRefs>

</xml_diff>